<commit_message>
test: update visual tests
</commit_message>
<xml_diff>
--- a/e2e-tests/test-data/basic-documents/list-abs-ids.docx
+++ b/e2e-tests/test-data/basic-documents/list-abs-ids.docx
@@ -1120,11 +1120,15 @@
     <w:basedOn w:val="Normal"/>
     <w:uiPriority w:val="34"/>
     <w:qFormat/>
-    <w:rsid w:val="00CF661A"/>
+    <w:rsid w:val="00C0508A"/>
     <w:pPr>
+      <w:spacing w:line="240" w:lineRule="auto"/>
       <w:ind w:left="720"/>
       <w:contextualSpacing/>
     </w:pPr>
+    <w:rPr>
+      <w:rFonts w:ascii="Arial" w:hAnsi="Arial" w:cs="Times New Roman (Body CS)"/>
+    </w:rPr>
   </w:style>
   <w:style w:type="character" w:styleId="IntenseEmphasis">
     <w:name w:val="Intense Emphasis"/>

</xml_diff>

<commit_message>
feat: line spacing increases on render ignoring some paragraph (SD-814) (#1331)
* feat: account for surrounding paragraphs during paragraph style resolution

* test: update visual tests

* test: add visual test for contextual spacing

---------

Co-authored-by: Luccas Correa <luccas@superdoc.dev>
</commit_message>
<xml_diff>
--- a/e2e-tests/test-data/basic-documents/list-abs-ids.docx
+++ b/e2e-tests/test-data/basic-documents/list-abs-ids.docx
@@ -1120,11 +1120,15 @@
     <w:basedOn w:val="Normal"/>
     <w:uiPriority w:val="34"/>
     <w:qFormat/>
-    <w:rsid w:val="00CF661A"/>
+    <w:rsid w:val="00C0508A"/>
     <w:pPr>
+      <w:spacing w:line="240" w:lineRule="auto"/>
       <w:ind w:left="720"/>
       <w:contextualSpacing/>
     </w:pPr>
+    <w:rPr>
+      <w:rFonts w:ascii="Arial" w:hAnsi="Arial" w:cs="Times New Roman (Body CS)"/>
+    </w:rPr>
   </w:style>
   <w:style w:type="character" w:styleId="IntenseEmphasis">
     <w:name w:val="Intense Emphasis"/>

</xml_diff>